<commit_message>
add ( pdfs) : course material uploaded
</commit_message>
<xml_diff>
--- a/Assignment/Marie_programming/Part 1.docx
+++ b/Assignment/Marie_programming/Part 1.docx
@@ -135,21 +135,7 @@
           <w:lang w:val="en-GB"/>
         </w:rPr>
         <w:br/>
-        <w:t>2. %</w:t>
-      </w:r>
-      <w:proofErr w:type="gramStart"/>
-      <w:r>
-        <w:rPr>
-          <w:lang w:val="en-GB"/>
-        </w:rPr>
-        <w:t>CPU :</w:t>
-      </w:r>
-      <w:proofErr w:type="gramEnd"/>
-      <w:r>
-        <w:rPr>
-          <w:lang w:val="en-GB"/>
-        </w:rPr>
-        <w:t xml:space="preserve"> percentage of CPU resources the process is currently using this is calculated according to the total resources available on the CPU.</w:t>
+        <w:t>2. %CPU: percentage of CPU resources the process is currently using this is calculated according to the total resources available on the CPU.</w:t>
       </w:r>
       <w:r>
         <w:rPr>
@@ -380,7 +366,31 @@
         <w:rPr>
           <w:lang w:val="en-GB"/>
         </w:rPr>
-        <w:t>Memory: The amount of memory the process is currently using shows in different units.</w:t>
+        <w:t xml:space="preserve">Memory: The amount of memory the process is currently using </w:t>
+      </w:r>
+      <w:r>
+        <w:rPr>
+          <w:lang w:val="en-GB"/>
+        </w:rPr>
+        <w:t xml:space="preserve">is </w:t>
+      </w:r>
+      <w:r>
+        <w:rPr>
+          <w:lang w:val="en-GB"/>
+        </w:rPr>
+        <w:t>show</w:t>
+      </w:r>
+      <w:r>
+        <w:rPr>
+          <w:lang w:val="en-GB"/>
+        </w:rPr>
+        <w:t>n</w:t>
+      </w:r>
+      <w:r>
+        <w:rPr>
+          <w:lang w:val="en-GB"/>
+        </w:rPr>
+        <w:t xml:space="preserve"> in different units.</w:t>
       </w:r>
     </w:p>
     <w:p>

</xml_diff>